<commit_message>
990601 - iinstrunctions file added
</commit_message>
<xml_diff>
--- a/بترانس.docx
+++ b/بترانس.docx
@@ -2689,596 +2689,319 @@
       <w:tblPr>
         <w:tblStyle w:val="TableGrid"/>
         <w:bidiVisual/>
-        <w:tblW w:w="15286" w:type="dxa"/>
+        <w:tblW w:w="15296" w:type="dxa"/>
         <w:tblInd w:w="-51" w:type="dxa"/>
         <w:tblLook w:val="04A0" w:firstRow="1" w:lastRow="0" w:firstColumn="1" w:lastColumn="0" w:noHBand="0" w:noVBand="1"/>
       </w:tblPr>
       <w:tblGrid>
-        <w:gridCol w:w="930"/>
-        <w:gridCol w:w="4838"/>
-        <w:gridCol w:w="899"/>
-        <w:gridCol w:w="811"/>
-        <w:gridCol w:w="1353"/>
-        <w:gridCol w:w="901"/>
-        <w:gridCol w:w="811"/>
+        <w:gridCol w:w="918"/>
+        <w:gridCol w:w="4296"/>
+        <w:gridCol w:w="820"/>
         <w:gridCol w:w="774"/>
-        <w:gridCol w:w="900"/>
-        <w:gridCol w:w="721"/>
-        <w:gridCol w:w="812"/>
-        <w:gridCol w:w="900"/>
-        <w:gridCol w:w="636"/>
+        <w:gridCol w:w="1225"/>
+        <w:gridCol w:w="1243"/>
+        <w:gridCol w:w="826"/>
+        <w:gridCol w:w="739"/>
+        <w:gridCol w:w="774"/>
+        <w:gridCol w:w="820"/>
+        <w:gridCol w:w="660"/>
+        <w:gridCol w:w="774"/>
+        <w:gridCol w:w="820"/>
+        <w:gridCol w:w="607"/>
       </w:tblGrid>
-      <w:tr>
-        <w:trPr>
-          <w:trHeight w:val="386"/>
-        </w:trPr>
-        <w:tc>
-          <w:tcPr>
-            <w:tcW w:w="931" w:type="dxa"/>
-            <w:vMerge w:val="restart"/>
-            <w:tcBorders>
-              <w:top w:val="single" w:sz="12" w:space="0" w:color="auto"/>
-              <w:left w:val="single" w:sz="12" w:space="0" w:color="auto"/>
-              <w:right w:val="single" w:sz="12" w:space="0" w:color="auto"/>
-            </w:tcBorders>
-          </w:tcPr>
-          <w:p>
-            <w:pPr>
-              <w:bidi/>
-              <w:jc w:val="center"/>
-              <w:rPr>
-                <w:rFonts w:cs="B Nazanin"/>
-                <w:b/>
-                <w:bCs/>
-                <w:rtl/>
-                <w:lang w:bidi="fa-IR"/>
-              </w:rPr>
-            </w:pPr>
-            <w:r>
-              <w:rPr>
-                <w:rFonts w:cs="B Nazanin" w:hint="cs"/>
-                <w:b/>
-                <w:bCs/>
-                <w:rtl/>
-                <w:lang w:bidi="fa-IR"/>
-              </w:rPr>
-              <w:t>تاریخ</w:t>
-            </w:r>
-          </w:p>
-        </w:tc>
-        <w:tc>
-          <w:tcPr>
-            <w:tcW w:w="4878" w:type="dxa"/>
-            <w:vMerge w:val="restart"/>
-            <w:tcBorders>
-              <w:top w:val="single" w:sz="12" w:space="0" w:color="auto"/>
-              <w:left w:val="single" w:sz="12" w:space="0" w:color="auto"/>
-              <w:right w:val="single" w:sz="12" w:space="0" w:color="auto"/>
-            </w:tcBorders>
-          </w:tcPr>
-          <w:p>
-            <w:pPr>
-              <w:bidi/>
-              <w:jc w:val="center"/>
-              <w:rPr>
-                <w:rFonts w:cs="B Nazanin"/>
-                <w:b/>
-                <w:bCs/>
-                <w:rtl/>
-              </w:rPr>
-            </w:pPr>
-            <w:r>
-              <w:rPr>
-                <w:rFonts w:cs="B Nazanin" w:hint="cs"/>
-                <w:b/>
-                <w:bCs/>
-                <w:rtl/>
-              </w:rPr>
-              <w:t xml:space="preserve">دلیل </w:t>
-            </w:r>
-            <w:r>
-              <w:rPr>
-                <w:rFonts w:cs="B Nazanin" w:hint="cs"/>
-                <w:b/>
-                <w:bCs/>
-                <w:rtl/>
-              </w:rPr>
-              <w:t>ورود</w:t>
-            </w:r>
-          </w:p>
-        </w:tc>
-        <w:tc>
-          <w:tcPr>
-            <w:tcW w:w="901" w:type="dxa"/>
-            <w:vMerge w:val="restart"/>
-            <w:tcBorders>
-              <w:top w:val="single" w:sz="12" w:space="0" w:color="auto"/>
-              <w:left w:val="single" w:sz="12" w:space="0" w:color="auto"/>
-            </w:tcBorders>
-          </w:tcPr>
-          <w:p>
-            <w:pPr>
-              <w:bidi/>
-              <w:jc w:val="center"/>
-              <w:rPr>
-                <w:rFonts w:cs="B Nazanin"/>
-                <w:b/>
-                <w:bCs/>
-                <w:rtl/>
-                <w:lang w:bidi="fa-IR"/>
-              </w:rPr>
-            </w:pPr>
-            <w:r>
-              <w:rPr>
-                <w:rFonts w:cs="B Nazanin" w:hint="cs"/>
-                <w:b/>
-                <w:bCs/>
-                <w:rtl/>
-                <w:lang w:bidi="fa-IR"/>
-              </w:rPr>
-              <w:t>تعداد سهام</w:t>
-            </w:r>
-          </w:p>
-        </w:tc>
-        <w:tc>
-          <w:tcPr>
-            <w:tcW w:w="811" w:type="dxa"/>
-            <w:vMerge w:val="restart"/>
-            <w:tcBorders>
-              <w:top w:val="single" w:sz="12" w:space="0" w:color="auto"/>
-            </w:tcBorders>
-          </w:tcPr>
-          <w:p>
-            <w:pPr>
-              <w:bidi/>
-              <w:jc w:val="center"/>
-              <w:rPr>
-                <w:rFonts w:cs="B Nazanin"/>
-                <w:b/>
-                <w:bCs/>
-                <w:rtl/>
-                <w:lang w:bidi="fa-IR"/>
-              </w:rPr>
-            </w:pPr>
-            <w:r>
-              <w:rPr>
-                <w:rFonts w:cs="B Nazanin" w:hint="cs"/>
-                <w:b/>
-                <w:bCs/>
-                <w:rtl/>
-                <w:lang w:bidi="fa-IR"/>
-              </w:rPr>
-              <w:t>قیمت ورود</w:t>
-            </w:r>
-          </w:p>
-        </w:tc>
-        <w:tc>
-          <w:tcPr>
-            <w:tcW w:w="1354" w:type="dxa"/>
-            <w:vMerge w:val="restart"/>
-            <w:tcBorders>
-              <w:top w:val="single" w:sz="12" w:space="0" w:color="auto"/>
-              <w:right w:val="single" w:sz="12" w:space="0" w:color="auto"/>
-            </w:tcBorders>
-          </w:tcPr>
-          <w:p>
-            <w:pPr>
-              <w:bidi/>
-              <w:jc w:val="center"/>
-              <w:rPr>
-                <w:rFonts w:cs="B Nazanin"/>
-                <w:b/>
-                <w:bCs/>
-              </w:rPr>
-            </w:pPr>
-            <w:r>
-              <w:rPr>
-                <w:rFonts w:cs="B Nazanin" w:hint="cs"/>
-                <w:b/>
-                <w:bCs/>
-                <w:rtl/>
-              </w:rPr>
-              <w:t>مبلغ کل</w:t>
-            </w:r>
-          </w:p>
-          <w:p>
-            <w:pPr>
-              <w:bidi/>
-              <w:jc w:val="center"/>
-              <w:rPr>
-                <w:rFonts w:cs="B Nazanin"/>
-                <w:b/>
-                <w:bCs/>
-                <w:rtl/>
-              </w:rPr>
-            </w:pPr>
-            <w:r>
-              <w:rPr>
-                <w:rFonts w:cs="B Nazanin" w:hint="cs"/>
-                <w:b/>
-                <w:bCs/>
-                <w:rtl/>
-                <w:lang w:bidi="fa-IR"/>
-              </w:rPr>
-              <w:t>(ریال)</w:t>
-            </w:r>
-          </w:p>
-        </w:tc>
-        <w:tc>
-          <w:tcPr>
-            <w:tcW w:w="1715" w:type="dxa"/>
-            <w:gridSpan w:val="2"/>
-            <w:tcBorders>
-              <w:top w:val="single" w:sz="12" w:space="0" w:color="auto"/>
-              <w:left w:val="single" w:sz="12" w:space="0" w:color="auto"/>
-              <w:right w:val="single" w:sz="12" w:space="0" w:color="auto"/>
-            </w:tcBorders>
-          </w:tcPr>
-          <w:p>
-            <w:pPr>
-              <w:bidi/>
-              <w:jc w:val="center"/>
-              <w:rPr>
-                <w:rFonts w:cs="B Nazanin"/>
-                <w:b/>
-                <w:bCs/>
-                <w:rtl/>
-              </w:rPr>
-            </w:pPr>
-            <w:r>
-              <w:rPr>
-                <w:rFonts w:cs="B Nazanin" w:hint="cs"/>
-                <w:b/>
-                <w:bCs/>
-                <w:rtl/>
-              </w:rPr>
-              <w:t>حد ضرر</w:t>
-            </w:r>
-          </w:p>
-        </w:tc>
-        <w:tc>
-          <w:tcPr>
-            <w:tcW w:w="4696" w:type="dxa"/>
-            <w:gridSpan w:val="6"/>
-            <w:tcBorders>
-              <w:top w:val="single" w:sz="12" w:space="0" w:color="auto"/>
-              <w:left w:val="single" w:sz="12" w:space="0" w:color="auto"/>
-              <w:right w:val="single" w:sz="12" w:space="0" w:color="auto"/>
-            </w:tcBorders>
-          </w:tcPr>
-          <w:p>
-            <w:pPr>
-              <w:bidi/>
-              <w:jc w:val="center"/>
-              <w:rPr>
-                <w:rFonts w:cs="B Nazanin"/>
-                <w:b/>
-                <w:bCs/>
-                <w:rtl/>
-                <w:lang w:bidi="fa-IR"/>
-              </w:rPr>
-            </w:pPr>
-            <w:r>
-              <w:rPr>
-                <w:rFonts w:cs="B Nazanin" w:hint="cs"/>
-                <w:b/>
-                <w:bCs/>
-                <w:rtl/>
-                <w:lang w:bidi="fa-IR"/>
-              </w:rPr>
-              <w:t>اهداف</w:t>
-            </w:r>
-          </w:p>
-        </w:tc>
-      </w:tr>
       <w:tr>
         <w:trPr>
           <w:trHeight w:val="372"/>
         </w:trPr>
         <w:tc>
           <w:tcPr>
-            <w:tcW w:w="931" w:type="dxa"/>
-            <w:vMerge/>
-            <w:tcBorders>
-              <w:left w:val="single" w:sz="12" w:space="0" w:color="auto"/>
-              <w:bottom w:val="single" w:sz="12" w:space="0" w:color="auto"/>
-              <w:right w:val="single" w:sz="12" w:space="0" w:color="auto"/>
-            </w:tcBorders>
-          </w:tcPr>
-          <w:p>
-            <w:pPr>
-              <w:bidi/>
-              <w:jc w:val="center"/>
-              <w:rPr>
-                <w:rFonts w:cs="B Nazanin"/>
-                <w:rtl/>
-                <w:lang w:bidi="fa-IR"/>
-              </w:rPr>
-            </w:pPr>
-          </w:p>
-        </w:tc>
-        <w:tc>
-          <w:tcPr>
-            <w:tcW w:w="4878" w:type="dxa"/>
-            <w:vMerge/>
-            <w:tcBorders>
-              <w:left w:val="single" w:sz="12" w:space="0" w:color="auto"/>
-              <w:bottom w:val="single" w:sz="12" w:space="0" w:color="auto"/>
-              <w:right w:val="single" w:sz="12" w:space="0" w:color="auto"/>
-            </w:tcBorders>
-          </w:tcPr>
-          <w:p>
-            <w:pPr>
-              <w:bidi/>
-              <w:rPr>
-                <w:rFonts w:cs="B Nazanin"/>
-                <w:rtl/>
-              </w:rPr>
-            </w:pPr>
-          </w:p>
-        </w:tc>
-        <w:tc>
-          <w:tcPr>
-            <w:tcW w:w="901" w:type="dxa"/>
-            <w:vMerge/>
-            <w:tcBorders>
-              <w:left w:val="single" w:sz="12" w:space="0" w:color="auto"/>
-              <w:bottom w:val="single" w:sz="12" w:space="0" w:color="auto"/>
-            </w:tcBorders>
-          </w:tcPr>
-          <w:p>
-            <w:pPr>
-              <w:bidi/>
-              <w:jc w:val="center"/>
-              <w:rPr>
-                <w:rFonts w:cs="B Nazanin"/>
-              </w:rPr>
-            </w:pPr>
-          </w:p>
-        </w:tc>
-        <w:tc>
-          <w:tcPr>
-            <w:tcW w:w="811" w:type="dxa"/>
-            <w:vMerge/>
-            <w:tcBorders>
-              <w:bottom w:val="single" w:sz="12" w:space="0" w:color="auto"/>
-            </w:tcBorders>
-          </w:tcPr>
-          <w:p>
-            <w:pPr>
-              <w:bidi/>
-              <w:jc w:val="center"/>
-              <w:rPr>
-                <w:rFonts w:cs="B Nazanin"/>
-              </w:rPr>
-            </w:pPr>
-          </w:p>
-        </w:tc>
-        <w:tc>
-          <w:tcPr>
-            <w:tcW w:w="1354" w:type="dxa"/>
-            <w:vMerge/>
-            <w:tcBorders>
-              <w:bottom w:val="single" w:sz="12" w:space="0" w:color="auto"/>
-              <w:right w:val="single" w:sz="12" w:space="0" w:color="auto"/>
-            </w:tcBorders>
-          </w:tcPr>
-          <w:p>
-            <w:pPr>
-              <w:bidi/>
-              <w:jc w:val="center"/>
-              <w:rPr>
-                <w:rFonts w:cs="B Nazanin"/>
-              </w:rPr>
-            </w:pPr>
-          </w:p>
-        </w:tc>
-        <w:tc>
-          <w:tcPr>
-            <w:tcW w:w="902" w:type="dxa"/>
-            <w:tcBorders>
-              <w:left w:val="single" w:sz="12" w:space="0" w:color="auto"/>
-              <w:bottom w:val="single" w:sz="12" w:space="0" w:color="auto"/>
-            </w:tcBorders>
-          </w:tcPr>
-          <w:p>
-            <w:pPr>
-              <w:bidi/>
-              <w:jc w:val="center"/>
-              <w:rPr>
-                <w:rFonts w:cs="B Nazanin"/>
-              </w:rPr>
-            </w:pPr>
-            <w:r>
-              <w:rPr>
-                <w:rFonts w:cs="B Nazanin"/>
-              </w:rPr>
-              <w:t>SL</w:t>
-            </w:r>
-          </w:p>
-        </w:tc>
-        <w:tc>
-          <w:tcPr>
-            <w:tcW w:w="812" w:type="dxa"/>
-            <w:tcBorders>
-              <w:bottom w:val="single" w:sz="12" w:space="0" w:color="auto"/>
-              <w:right w:val="single" w:sz="12" w:space="0" w:color="auto"/>
-            </w:tcBorders>
-          </w:tcPr>
-          <w:p>
-            <w:pPr>
-              <w:bidi/>
-              <w:jc w:val="center"/>
-              <w:rPr>
-                <w:rFonts w:cs="B Nazanin"/>
-              </w:rPr>
-            </w:pPr>
-            <w:r>
-              <w:rPr>
-                <w:rFonts w:cs="B Nazanin"/>
-              </w:rPr>
-              <w:t>Risk %</w:t>
-            </w:r>
-          </w:p>
-        </w:tc>
-        <w:tc>
-          <w:tcPr>
-            <w:tcW w:w="722" w:type="dxa"/>
-            <w:tcBorders>
-              <w:top w:val="single" w:sz="12" w:space="0" w:color="auto"/>
-              <w:left w:val="single" w:sz="12" w:space="0" w:color="auto"/>
-              <w:bottom w:val="single" w:sz="12" w:space="0" w:color="auto"/>
-            </w:tcBorders>
-          </w:tcPr>
-          <w:p>
-            <w:pPr>
-              <w:bidi/>
-              <w:jc w:val="center"/>
-              <w:rPr>
-                <w:rFonts w:cs="B Nazanin"/>
-              </w:rPr>
-            </w:pPr>
-            <w:r>
-              <w:rPr>
-                <w:rFonts w:cs="B Nazanin"/>
-              </w:rPr>
-              <w:t>TP1</w:t>
-            </w:r>
-          </w:p>
-        </w:tc>
-        <w:tc>
-          <w:tcPr>
-            <w:tcW w:w="902" w:type="dxa"/>
-            <w:tcBorders>
-              <w:top w:val="single" w:sz="12" w:space="0" w:color="auto"/>
-              <w:bottom w:val="single" w:sz="12" w:space="0" w:color="auto"/>
-            </w:tcBorders>
-          </w:tcPr>
-          <w:p>
-            <w:pPr>
-              <w:bidi/>
-              <w:jc w:val="center"/>
-              <w:rPr>
-                <w:rFonts w:cs="B Nazanin"/>
-                <w:rtl/>
-              </w:rPr>
-            </w:pPr>
-            <w:r>
-              <w:rPr>
-                <w:rFonts w:cs="B Nazanin"/>
-              </w:rPr>
-              <w:t>Rew.</w:t>
-            </w:r>
-            <w:r>
-              <w:rPr>
-                <w:rFonts w:cs="B Nazanin"/>
-              </w:rPr>
-              <w:t xml:space="preserve"> %</w:t>
-            </w:r>
-          </w:p>
-        </w:tc>
-        <w:tc>
-          <w:tcPr>
-            <w:tcW w:w="722" w:type="dxa"/>
-            <w:tcBorders>
-              <w:top w:val="single" w:sz="12" w:space="0" w:color="auto"/>
-              <w:bottom w:val="single" w:sz="12" w:space="0" w:color="auto"/>
-              <w:right w:val="single" w:sz="12" w:space="0" w:color="auto"/>
-            </w:tcBorders>
-          </w:tcPr>
-          <w:p>
-            <w:pPr>
-              <w:bidi/>
-              <w:jc w:val="center"/>
-              <w:rPr>
-                <w:rFonts w:cs="B Nazanin"/>
-              </w:rPr>
-            </w:pPr>
-            <w:r>
-              <w:rPr>
-                <w:rFonts w:cs="B Nazanin"/>
-              </w:rPr>
-              <w:t>r/R</w:t>
-            </w:r>
-          </w:p>
-        </w:tc>
-        <w:tc>
-          <w:tcPr>
-            <w:tcW w:w="812" w:type="dxa"/>
-            <w:tcBorders>
-              <w:top w:val="single" w:sz="12" w:space="0" w:color="auto"/>
-              <w:left w:val="single" w:sz="12" w:space="0" w:color="auto"/>
-              <w:bottom w:val="single" w:sz="12" w:space="0" w:color="auto"/>
-            </w:tcBorders>
-          </w:tcPr>
-          <w:p>
-            <w:pPr>
-              <w:bidi/>
-              <w:jc w:val="center"/>
-              <w:rPr>
-                <w:rFonts w:cs="B Nazanin"/>
-              </w:rPr>
-            </w:pPr>
-            <w:r>
-              <w:rPr>
-                <w:rFonts w:cs="B Nazanin"/>
-              </w:rPr>
-              <w:t>TP2</w:t>
-            </w:r>
-          </w:p>
-        </w:tc>
-        <w:tc>
-          <w:tcPr>
-            <w:tcW w:w="902" w:type="dxa"/>
-            <w:tcBorders>
-              <w:top w:val="single" w:sz="12" w:space="0" w:color="auto"/>
-              <w:bottom w:val="single" w:sz="12" w:space="0" w:color="auto"/>
-            </w:tcBorders>
-          </w:tcPr>
-          <w:p>
-            <w:pPr>
-              <w:bidi/>
-              <w:jc w:val="center"/>
-              <w:rPr>
-                <w:rFonts w:cs="B Nazanin"/>
-              </w:rPr>
-            </w:pPr>
-            <w:r>
-              <w:rPr>
-                <w:rFonts w:cs="B Nazanin"/>
-              </w:rPr>
-              <w:t>Rew.</w:t>
-            </w:r>
-            <w:r>
-              <w:rPr>
-                <w:rFonts w:cs="B Nazanin"/>
-              </w:rPr>
-              <w:t xml:space="preserve"> %</w:t>
-            </w:r>
-          </w:p>
-        </w:tc>
-        <w:tc>
-          <w:tcPr>
-            <w:tcW w:w="633" w:type="dxa"/>
-            <w:tcBorders>
-              <w:top w:val="single" w:sz="12" w:space="0" w:color="auto"/>
-              <w:bottom w:val="single" w:sz="12" w:space="0" w:color="auto"/>
-              <w:right w:val="single" w:sz="12" w:space="0" w:color="auto"/>
-            </w:tcBorders>
-          </w:tcPr>
-          <w:p>
-            <w:pPr>
-              <w:bidi/>
-              <w:jc w:val="center"/>
-              <w:rPr>
-                <w:rFonts w:cs="B Nazanin"/>
-              </w:rPr>
-            </w:pPr>
-            <w:r>
-              <w:rPr>
-                <w:rFonts w:cs="B Nazanin"/>
-              </w:rPr>
-              <w:t>r/R</w:t>
+            <w:tcW w:w="855" w:type="dxa"/>
+            <w:vMerge w:val="restart"/>
+            <w:tcBorders>
+              <w:top w:val="single" w:sz="12" w:space="0" w:color="auto"/>
+              <w:left w:val="single" w:sz="12" w:space="0" w:color="auto"/>
+              <w:right w:val="single" w:sz="12" w:space="0" w:color="auto"/>
+            </w:tcBorders>
+          </w:tcPr>
+          <w:p>
+            <w:pPr>
+              <w:bidi/>
+              <w:jc w:val="center"/>
+              <w:rPr>
+                <w:rFonts w:cs="B Nazanin"/>
+                <w:b/>
+                <w:bCs/>
+                <w:rtl/>
+                <w:lang w:bidi="fa-IR"/>
+              </w:rPr>
+            </w:pPr>
+            <w:bookmarkStart w:id="0" w:name="_GoBack"/>
+            <w:bookmarkEnd w:id="0"/>
+            <w:r>
+              <w:rPr>
+                <w:rFonts w:cs="B Nazanin" w:hint="cs"/>
+                <w:b/>
+                <w:bCs/>
+                <w:rtl/>
+                <w:lang w:bidi="fa-IR"/>
+              </w:rPr>
+              <w:t>تاریخ</w:t>
+            </w:r>
+          </w:p>
+        </w:tc>
+        <w:tc>
+          <w:tcPr>
+            <w:tcW w:w="4448" w:type="dxa"/>
+            <w:vMerge w:val="restart"/>
+            <w:tcBorders>
+              <w:top w:val="single" w:sz="12" w:space="0" w:color="auto"/>
+              <w:left w:val="single" w:sz="12" w:space="0" w:color="auto"/>
+              <w:right w:val="single" w:sz="12" w:space="0" w:color="auto"/>
+            </w:tcBorders>
+          </w:tcPr>
+          <w:p>
+            <w:pPr>
+              <w:bidi/>
+              <w:jc w:val="center"/>
+              <w:rPr>
+                <w:rFonts w:cs="B Nazanin"/>
+                <w:b/>
+                <w:bCs/>
+                <w:rtl/>
+              </w:rPr>
+            </w:pPr>
+            <w:r>
+              <w:rPr>
+                <w:rFonts w:cs="B Nazanin" w:hint="cs"/>
+                <w:b/>
+                <w:bCs/>
+                <w:rtl/>
+              </w:rPr>
+              <w:t xml:space="preserve">دلیل </w:t>
+            </w:r>
+            <w:r>
+              <w:rPr>
+                <w:rFonts w:cs="B Nazanin" w:hint="cs"/>
+                <w:b/>
+                <w:bCs/>
+                <w:rtl/>
+              </w:rPr>
+              <w:t>ورود</w:t>
+            </w:r>
+          </w:p>
+        </w:tc>
+        <w:tc>
+          <w:tcPr>
+            <w:tcW w:w="826" w:type="dxa"/>
+            <w:vMerge w:val="restart"/>
+            <w:tcBorders>
+              <w:top w:val="single" w:sz="12" w:space="0" w:color="auto"/>
+              <w:left w:val="single" w:sz="12" w:space="0" w:color="auto"/>
+            </w:tcBorders>
+          </w:tcPr>
+          <w:p>
+            <w:pPr>
+              <w:bidi/>
+              <w:jc w:val="center"/>
+              <w:rPr>
+                <w:rFonts w:cs="B Nazanin"/>
+                <w:b/>
+                <w:bCs/>
+                <w:rtl/>
+                <w:lang w:bidi="fa-IR"/>
+              </w:rPr>
+            </w:pPr>
+            <w:r>
+              <w:rPr>
+                <w:rFonts w:cs="B Nazanin" w:hint="cs"/>
+                <w:b/>
+                <w:bCs/>
+                <w:rtl/>
+                <w:lang w:bidi="fa-IR"/>
+              </w:rPr>
+              <w:t>تعداد سهام</w:t>
+            </w:r>
+          </w:p>
+        </w:tc>
+        <w:tc>
+          <w:tcPr>
+            <w:tcW w:w="745" w:type="dxa"/>
+            <w:vMerge w:val="restart"/>
+            <w:tcBorders>
+              <w:top w:val="single" w:sz="12" w:space="0" w:color="auto"/>
+            </w:tcBorders>
+          </w:tcPr>
+          <w:p>
+            <w:pPr>
+              <w:bidi/>
+              <w:jc w:val="center"/>
+              <w:rPr>
+                <w:rFonts w:cs="B Nazanin"/>
+                <w:b/>
+                <w:bCs/>
+                <w:rtl/>
+                <w:lang w:bidi="fa-IR"/>
+              </w:rPr>
+            </w:pPr>
+            <w:r>
+              <w:rPr>
+                <w:rFonts w:cs="B Nazanin" w:hint="cs"/>
+                <w:b/>
+                <w:bCs/>
+                <w:rtl/>
+                <w:lang w:bidi="fa-IR"/>
+              </w:rPr>
+              <w:t>قیمت ورود</w:t>
+            </w:r>
+          </w:p>
+        </w:tc>
+        <w:tc>
+          <w:tcPr>
+            <w:tcW w:w="1244" w:type="dxa"/>
+            <w:vMerge w:val="restart"/>
+            <w:tcBorders>
+              <w:top w:val="single" w:sz="12" w:space="0" w:color="auto"/>
+            </w:tcBorders>
+          </w:tcPr>
+          <w:p>
+            <w:pPr>
+              <w:bidi/>
+              <w:jc w:val="center"/>
+              <w:rPr>
+                <w:rFonts w:cs="B Nazanin" w:hint="cs"/>
+                <w:b/>
+                <w:bCs/>
+                <w:rtl/>
+                <w:lang w:bidi="fa-IR"/>
+              </w:rPr>
+            </w:pPr>
+            <w:r>
+              <w:rPr>
+                <w:rFonts w:cs="B Nazanin" w:hint="cs"/>
+                <w:b/>
+                <w:bCs/>
+                <w:rtl/>
+                <w:lang w:bidi="fa-IR"/>
+              </w:rPr>
+              <w:t>درصد ریسک سرمایه</w:t>
+            </w:r>
+          </w:p>
+        </w:tc>
+        <w:tc>
+          <w:tcPr>
+            <w:tcW w:w="1244" w:type="dxa"/>
+            <w:vMerge w:val="restart"/>
+            <w:tcBorders>
+              <w:top w:val="single" w:sz="12" w:space="0" w:color="auto"/>
+              <w:right w:val="single" w:sz="12" w:space="0" w:color="auto"/>
+            </w:tcBorders>
+          </w:tcPr>
+          <w:p>
+            <w:pPr>
+              <w:bidi/>
+              <w:jc w:val="center"/>
+              <w:rPr>
+                <w:rFonts w:cs="B Nazanin"/>
+                <w:b/>
+                <w:bCs/>
+              </w:rPr>
+            </w:pPr>
+            <w:r>
+              <w:rPr>
+                <w:rFonts w:cs="B Nazanin" w:hint="cs"/>
+                <w:b/>
+                <w:bCs/>
+                <w:rtl/>
+              </w:rPr>
+              <w:t>مبلغ کل</w:t>
+            </w:r>
+          </w:p>
+          <w:p>
+            <w:pPr>
+              <w:bidi/>
+              <w:jc w:val="center"/>
+              <w:rPr>
+                <w:rFonts w:cs="B Nazanin"/>
+                <w:b/>
+                <w:bCs/>
+                <w:rtl/>
+              </w:rPr>
+            </w:pPr>
+            <w:r>
+              <w:rPr>
+                <w:rFonts w:cs="B Nazanin" w:hint="cs"/>
+                <w:b/>
+                <w:bCs/>
+                <w:rtl/>
+                <w:lang w:bidi="fa-IR"/>
+              </w:rPr>
+              <w:t>(ریال)</w:t>
+            </w:r>
+          </w:p>
+        </w:tc>
+        <w:tc>
+          <w:tcPr>
+            <w:tcW w:w="1574" w:type="dxa"/>
+            <w:gridSpan w:val="2"/>
+            <w:tcBorders>
+              <w:top w:val="single" w:sz="12" w:space="0" w:color="auto"/>
+              <w:left w:val="single" w:sz="12" w:space="0" w:color="auto"/>
+              <w:right w:val="single" w:sz="12" w:space="0" w:color="auto"/>
+            </w:tcBorders>
+          </w:tcPr>
+          <w:p>
+            <w:pPr>
+              <w:bidi/>
+              <w:jc w:val="center"/>
+              <w:rPr>
+                <w:rFonts w:cs="B Nazanin"/>
+                <w:b/>
+                <w:bCs/>
+                <w:rtl/>
+              </w:rPr>
+            </w:pPr>
+            <w:r>
+              <w:rPr>
+                <w:rFonts w:cs="B Nazanin" w:hint="cs"/>
+                <w:b/>
+                <w:bCs/>
+                <w:rtl/>
+              </w:rPr>
+              <w:t>حد ضرر</w:t>
+            </w:r>
+          </w:p>
+        </w:tc>
+        <w:tc>
+          <w:tcPr>
+            <w:tcW w:w="4360" w:type="dxa"/>
+            <w:gridSpan w:val="6"/>
+            <w:tcBorders>
+              <w:top w:val="single" w:sz="12" w:space="0" w:color="auto"/>
+              <w:left w:val="single" w:sz="12" w:space="0" w:color="auto"/>
+              <w:right w:val="single" w:sz="12" w:space="0" w:color="auto"/>
+            </w:tcBorders>
+          </w:tcPr>
+          <w:p>
+            <w:pPr>
+              <w:bidi/>
+              <w:jc w:val="center"/>
+              <w:rPr>
+                <w:rFonts w:cs="B Nazanin"/>
+                <w:b/>
+                <w:bCs/>
+                <w:rtl/>
+                <w:lang w:bidi="fa-IR"/>
+              </w:rPr>
+            </w:pPr>
+            <w:r>
+              <w:rPr>
+                <w:rFonts w:cs="B Nazanin" w:hint="cs"/>
+                <w:b/>
+                <w:bCs/>
+                <w:rtl/>
+                <w:lang w:bidi="fa-IR"/>
+              </w:rPr>
+              <w:t>اهداف</w:t>
             </w:r>
           </w:p>
         </w:tc>
@@ -3289,374 +3012,326 @@
         </w:trPr>
         <w:tc>
           <w:tcPr>
-            <w:tcW w:w="931" w:type="dxa"/>
-            <w:tcBorders>
-              <w:top w:val="single" w:sz="12" w:space="0" w:color="auto"/>
-              <w:left w:val="single" w:sz="12" w:space="0" w:color="auto"/>
-              <w:bottom w:val="single" w:sz="12" w:space="0" w:color="auto"/>
-              <w:right w:val="single" w:sz="12" w:space="0" w:color="auto"/>
-            </w:tcBorders>
-          </w:tcPr>
-          <w:p>
-            <w:pPr>
-              <w:bidi/>
-              <w:jc w:val="center"/>
-              <w:rPr>
-                <w:rFonts w:cs="B Nazanin"/>
-                <w:rtl/>
-                <w:lang w:bidi="fa-IR"/>
-              </w:rPr>
-            </w:pPr>
-            <w:r>
-              <w:rPr>
-                <w:rFonts w:cs="B Nazanin" w:hint="cs"/>
-                <w:rtl/>
-                <w:lang w:bidi="fa-IR"/>
-              </w:rPr>
-              <w:t>06/01/99</w:t>
-            </w:r>
-          </w:p>
-        </w:tc>
-        <w:tc>
-          <w:tcPr>
-            <w:tcW w:w="4878" w:type="dxa"/>
-            <w:tcBorders>
-              <w:top w:val="single" w:sz="12" w:space="0" w:color="auto"/>
-              <w:left w:val="single" w:sz="12" w:space="0" w:color="auto"/>
-              <w:bottom w:val="single" w:sz="12" w:space="0" w:color="auto"/>
-              <w:right w:val="single" w:sz="12" w:space="0" w:color="auto"/>
-            </w:tcBorders>
-          </w:tcPr>
-          <w:p>
-            <w:pPr>
-              <w:bidi/>
-              <w:rPr>
-                <w:rFonts w:cs="B Nazanin"/>
-                <w:rtl/>
-              </w:rPr>
-            </w:pPr>
-            <w:r>
-              <w:rPr>
-                <w:rFonts w:cs="B Nazanin" w:hint="cs"/>
-                <w:rtl/>
-              </w:rPr>
-              <w:t>خرید قبلی</w:t>
-            </w:r>
-          </w:p>
-        </w:tc>
-        <w:tc>
-          <w:tcPr>
-            <w:tcW w:w="901" w:type="dxa"/>
-            <w:tcBorders>
-              <w:top w:val="single" w:sz="12" w:space="0" w:color="auto"/>
-              <w:left w:val="single" w:sz="12" w:space="0" w:color="auto"/>
-              <w:bottom w:val="single" w:sz="12" w:space="0" w:color="auto"/>
-            </w:tcBorders>
-          </w:tcPr>
-          <w:p>
-            <w:pPr>
-              <w:bidi/>
-              <w:jc w:val="center"/>
-              <w:rPr>
-                <w:rFonts w:cs="B Nazanin"/>
-              </w:rPr>
-            </w:pPr>
-            <w:r>
-              <w:rPr>
-                <w:rFonts w:cs="B Nazanin"/>
-              </w:rPr>
-              <w:t>3406</w:t>
-            </w:r>
-          </w:p>
-        </w:tc>
-        <w:tc>
-          <w:tcPr>
-            <w:tcW w:w="811" w:type="dxa"/>
-            <w:tcBorders>
-              <w:top w:val="single" w:sz="12" w:space="0" w:color="auto"/>
-              <w:bottom w:val="single" w:sz="12" w:space="0" w:color="auto"/>
-            </w:tcBorders>
-          </w:tcPr>
-          <w:p>
-            <w:pPr>
-              <w:bidi/>
-              <w:jc w:val="center"/>
-              <w:rPr>
-                <w:rFonts w:cs="B Nazanin"/>
-              </w:rPr>
-            </w:pPr>
-            <w:r>
-              <w:rPr>
-                <w:rFonts w:cs="B Nazanin"/>
-              </w:rPr>
-              <w:t>20418</w:t>
-            </w:r>
-          </w:p>
-        </w:tc>
-        <w:tc>
-          <w:tcPr>
-            <w:tcW w:w="1354" w:type="dxa"/>
-            <w:tcBorders>
-              <w:top w:val="single" w:sz="12" w:space="0" w:color="auto"/>
-              <w:bottom w:val="single" w:sz="12" w:space="0" w:color="auto"/>
-              <w:right w:val="single" w:sz="12" w:space="0" w:color="auto"/>
-            </w:tcBorders>
-          </w:tcPr>
-          <w:p>
-            <w:pPr>
-              <w:bidi/>
-              <w:jc w:val="center"/>
-              <w:rPr>
-                <w:rFonts w:cs="B Nazanin"/>
-                <w:rtl/>
-              </w:rPr>
-            </w:pPr>
-            <w:r>
-              <w:rPr>
-                <w:rFonts w:cs="B Nazanin"/>
-              </w:rPr>
-              <w:t>69</w:t>
-            </w:r>
-            <w:r>
-              <w:rPr>
-                <w:rFonts w:cs="B Nazanin"/>
-              </w:rPr>
-              <w:t>,</w:t>
-            </w:r>
-            <w:r>
-              <w:rPr>
-                <w:rFonts w:cs="B Nazanin"/>
-              </w:rPr>
-              <w:t>543</w:t>
-            </w:r>
-            <w:r>
-              <w:rPr>
-                <w:rFonts w:cs="B Nazanin"/>
-              </w:rPr>
-              <w:t>,</w:t>
-            </w:r>
-            <w:r>
-              <w:rPr>
-                <w:rFonts w:cs="B Nazanin"/>
-              </w:rPr>
-              <w:t>708</w:t>
-            </w:r>
-          </w:p>
-        </w:tc>
-        <w:tc>
-          <w:tcPr>
-            <w:tcW w:w="902" w:type="dxa"/>
-            <w:tcBorders>
-              <w:top w:val="single" w:sz="12" w:space="0" w:color="auto"/>
-              <w:left w:val="single" w:sz="12" w:space="0" w:color="auto"/>
-              <w:bottom w:val="single" w:sz="12" w:space="0" w:color="auto"/>
-            </w:tcBorders>
-          </w:tcPr>
-          <w:p>
-            <w:pPr>
-              <w:bidi/>
-              <w:jc w:val="center"/>
-              <w:rPr>
-                <w:rFonts w:cs="B Nazanin"/>
-                <w:rtl/>
-              </w:rPr>
-            </w:pPr>
-            <w:r>
-              <w:rPr>
-                <w:rFonts w:cs="B Nazanin"/>
-              </w:rPr>
-              <w:t>18361</w:t>
-            </w:r>
-          </w:p>
-        </w:tc>
-        <w:tc>
-          <w:tcPr>
-            <w:tcW w:w="812" w:type="dxa"/>
-            <w:tcBorders>
-              <w:top w:val="single" w:sz="12" w:space="0" w:color="auto"/>
-              <w:bottom w:val="single" w:sz="12" w:space="0" w:color="auto"/>
-              <w:right w:val="single" w:sz="12" w:space="0" w:color="auto"/>
-            </w:tcBorders>
-          </w:tcPr>
-          <w:p>
-            <w:pPr>
-              <w:bidi/>
-              <w:jc w:val="center"/>
-              <w:rPr>
-                <w:rFonts w:cs="B Nazanin"/>
-                <w:rtl/>
-              </w:rPr>
-            </w:pPr>
-            <w:r>
-              <w:rPr>
-                <w:rFonts w:cs="B Nazanin"/>
-              </w:rPr>
-              <w:t>1</w:t>
-            </w:r>
-            <w:r>
-              <w:rPr>
-                <w:rFonts w:cs="B Nazanin"/>
-              </w:rPr>
-              <w:t>0</w:t>
-            </w:r>
-          </w:p>
-        </w:tc>
-        <w:tc>
-          <w:tcPr>
-            <w:tcW w:w="722" w:type="dxa"/>
-            <w:tcBorders>
-              <w:top w:val="single" w:sz="12" w:space="0" w:color="auto"/>
-              <w:left w:val="single" w:sz="12" w:space="0" w:color="auto"/>
-              <w:bottom w:val="single" w:sz="12" w:space="0" w:color="auto"/>
-            </w:tcBorders>
-          </w:tcPr>
-          <w:p>
-            <w:pPr>
-              <w:bidi/>
-              <w:jc w:val="center"/>
-              <w:rPr>
-                <w:rFonts w:cs="B Nazanin"/>
-                <w:rtl/>
-              </w:rPr>
-            </w:pPr>
-            <w:r>
-              <w:rPr>
-                <w:rFonts w:cs="B Nazanin"/>
-              </w:rPr>
-              <w:t>26730</w:t>
-            </w:r>
-          </w:p>
-        </w:tc>
-        <w:tc>
-          <w:tcPr>
-            <w:tcW w:w="902" w:type="dxa"/>
-            <w:tcBorders>
-              <w:top w:val="single" w:sz="12" w:space="0" w:color="auto"/>
-              <w:bottom w:val="single" w:sz="12" w:space="0" w:color="auto"/>
-            </w:tcBorders>
-          </w:tcPr>
-          <w:p>
-            <w:pPr>
-              <w:bidi/>
-              <w:jc w:val="center"/>
-              <w:rPr>
-                <w:rFonts w:cs="B Nazanin"/>
-                <w:rtl/>
-              </w:rPr>
-            </w:pPr>
-            <w:r>
-              <w:rPr>
-                <w:rFonts w:cs="B Nazanin"/>
-              </w:rPr>
-              <w:t>3</w:t>
-            </w:r>
-            <w:r>
-              <w:rPr>
-                <w:rFonts w:cs="B Nazanin"/>
-              </w:rPr>
-              <w:t>0.9</w:t>
-            </w:r>
-          </w:p>
-        </w:tc>
-        <w:tc>
-          <w:tcPr>
-            <w:tcW w:w="722" w:type="dxa"/>
-            <w:tcBorders>
-              <w:top w:val="single" w:sz="12" w:space="0" w:color="auto"/>
-              <w:bottom w:val="single" w:sz="12" w:space="0" w:color="auto"/>
-              <w:right w:val="single" w:sz="12" w:space="0" w:color="auto"/>
-            </w:tcBorders>
-          </w:tcPr>
-          <w:p>
-            <w:pPr>
-              <w:bidi/>
-              <w:jc w:val="center"/>
-              <w:rPr>
-                <w:rFonts w:cs="B Nazanin"/>
-              </w:rPr>
-            </w:pPr>
-            <w:r>
-              <w:rPr>
-                <w:rFonts w:cs="B Nazanin"/>
-              </w:rPr>
-              <w:t>3.09</w:t>
-            </w:r>
-          </w:p>
-        </w:tc>
-        <w:tc>
-          <w:tcPr>
-            <w:tcW w:w="812" w:type="dxa"/>
-            <w:tcBorders>
-              <w:top w:val="single" w:sz="12" w:space="0" w:color="auto"/>
-              <w:left w:val="single" w:sz="12" w:space="0" w:color="auto"/>
-              <w:bottom w:val="single" w:sz="12" w:space="0" w:color="auto"/>
-            </w:tcBorders>
-          </w:tcPr>
-          <w:p>
-            <w:pPr>
-              <w:bidi/>
-              <w:jc w:val="center"/>
-              <w:rPr>
-                <w:rFonts w:cs="B Nazanin"/>
-                <w:rtl/>
-              </w:rPr>
-            </w:pPr>
-            <w:r>
-              <w:rPr>
-                <w:rFonts w:cs="B Nazanin"/>
-              </w:rPr>
-              <w:t>28903</w:t>
-            </w:r>
-          </w:p>
-        </w:tc>
-        <w:tc>
-          <w:tcPr>
-            <w:tcW w:w="902" w:type="dxa"/>
-            <w:tcBorders>
-              <w:top w:val="single" w:sz="12" w:space="0" w:color="auto"/>
-              <w:bottom w:val="single" w:sz="12" w:space="0" w:color="auto"/>
-            </w:tcBorders>
-          </w:tcPr>
-          <w:p>
-            <w:pPr>
-              <w:bidi/>
-              <w:jc w:val="center"/>
-              <w:rPr>
-                <w:rFonts w:cs="B Nazanin"/>
-                <w:rtl/>
-              </w:rPr>
-            </w:pPr>
-            <w:r>
-              <w:rPr>
-                <w:rFonts w:cs="B Nazanin"/>
-              </w:rPr>
-              <w:t>41.5</w:t>
-            </w:r>
-          </w:p>
-        </w:tc>
-        <w:tc>
-          <w:tcPr>
-            <w:tcW w:w="633" w:type="dxa"/>
-            <w:tcBorders>
-              <w:top w:val="single" w:sz="12" w:space="0" w:color="auto"/>
-              <w:bottom w:val="single" w:sz="12" w:space="0" w:color="auto"/>
-              <w:right w:val="single" w:sz="12" w:space="0" w:color="auto"/>
-            </w:tcBorders>
-          </w:tcPr>
-          <w:p>
-            <w:pPr>
-              <w:bidi/>
-              <w:jc w:val="center"/>
-              <w:rPr>
-                <w:rFonts w:cs="B Nazanin"/>
-                <w:rtl/>
-              </w:rPr>
-            </w:pPr>
-            <w:r>
-              <w:rPr>
-                <w:rFonts w:cs="B Nazanin"/>
-              </w:rPr>
-              <w:t>4.15</w:t>
+            <w:tcW w:w="855" w:type="dxa"/>
+            <w:vMerge/>
+            <w:tcBorders>
+              <w:left w:val="single" w:sz="12" w:space="0" w:color="auto"/>
+              <w:bottom w:val="single" w:sz="12" w:space="0" w:color="auto"/>
+              <w:right w:val="single" w:sz="12" w:space="0" w:color="auto"/>
+            </w:tcBorders>
+          </w:tcPr>
+          <w:p>
+            <w:pPr>
+              <w:bidi/>
+              <w:jc w:val="center"/>
+              <w:rPr>
+                <w:rFonts w:cs="B Nazanin"/>
+                <w:rtl/>
+                <w:lang w:bidi="fa-IR"/>
+              </w:rPr>
+            </w:pPr>
+          </w:p>
+        </w:tc>
+        <w:tc>
+          <w:tcPr>
+            <w:tcW w:w="4448" w:type="dxa"/>
+            <w:vMerge/>
+            <w:tcBorders>
+              <w:left w:val="single" w:sz="12" w:space="0" w:color="auto"/>
+              <w:bottom w:val="single" w:sz="12" w:space="0" w:color="auto"/>
+              <w:right w:val="single" w:sz="12" w:space="0" w:color="auto"/>
+            </w:tcBorders>
+          </w:tcPr>
+          <w:p>
+            <w:pPr>
+              <w:bidi/>
+              <w:rPr>
+                <w:rFonts w:cs="B Nazanin"/>
+                <w:rtl/>
+              </w:rPr>
+            </w:pPr>
+          </w:p>
+        </w:tc>
+        <w:tc>
+          <w:tcPr>
+            <w:tcW w:w="826" w:type="dxa"/>
+            <w:vMerge/>
+            <w:tcBorders>
+              <w:left w:val="single" w:sz="12" w:space="0" w:color="auto"/>
+              <w:bottom w:val="single" w:sz="12" w:space="0" w:color="auto"/>
+            </w:tcBorders>
+          </w:tcPr>
+          <w:p>
+            <w:pPr>
+              <w:bidi/>
+              <w:jc w:val="center"/>
+              <w:rPr>
+                <w:rFonts w:cs="B Nazanin"/>
+              </w:rPr>
+            </w:pPr>
+          </w:p>
+        </w:tc>
+        <w:tc>
+          <w:tcPr>
+            <w:tcW w:w="745" w:type="dxa"/>
+            <w:vMerge/>
+            <w:tcBorders>
+              <w:bottom w:val="single" w:sz="12" w:space="0" w:color="auto"/>
+            </w:tcBorders>
+          </w:tcPr>
+          <w:p>
+            <w:pPr>
+              <w:bidi/>
+              <w:jc w:val="center"/>
+              <w:rPr>
+                <w:rFonts w:cs="B Nazanin"/>
+              </w:rPr>
+            </w:pPr>
+          </w:p>
+        </w:tc>
+        <w:tc>
+          <w:tcPr>
+            <w:tcW w:w="1244" w:type="dxa"/>
+            <w:vMerge/>
+            <w:tcBorders>
+              <w:bottom w:val="single" w:sz="12" w:space="0" w:color="auto"/>
+            </w:tcBorders>
+          </w:tcPr>
+          <w:p>
+            <w:pPr>
+              <w:bidi/>
+              <w:jc w:val="center"/>
+              <w:rPr>
+                <w:rFonts w:cs="B Nazanin"/>
+              </w:rPr>
+            </w:pPr>
+          </w:p>
+        </w:tc>
+        <w:tc>
+          <w:tcPr>
+            <w:tcW w:w="1244" w:type="dxa"/>
+            <w:vMerge/>
+            <w:tcBorders>
+              <w:bottom w:val="single" w:sz="12" w:space="0" w:color="auto"/>
+              <w:right w:val="single" w:sz="12" w:space="0" w:color="auto"/>
+            </w:tcBorders>
+          </w:tcPr>
+          <w:p>
+            <w:pPr>
+              <w:bidi/>
+              <w:jc w:val="center"/>
+              <w:rPr>
+                <w:rFonts w:cs="B Nazanin"/>
+              </w:rPr>
+            </w:pPr>
+          </w:p>
+        </w:tc>
+        <w:tc>
+          <w:tcPr>
+            <w:tcW w:w="828" w:type="dxa"/>
+            <w:tcBorders>
+              <w:left w:val="single" w:sz="12" w:space="0" w:color="auto"/>
+              <w:bottom w:val="single" w:sz="12" w:space="0" w:color="auto"/>
+            </w:tcBorders>
+          </w:tcPr>
+          <w:p>
+            <w:pPr>
+              <w:bidi/>
+              <w:jc w:val="center"/>
+              <w:rPr>
+                <w:rFonts w:cs="B Nazanin"/>
+              </w:rPr>
+            </w:pPr>
+            <w:r>
+              <w:rPr>
+                <w:rFonts w:cs="B Nazanin"/>
+              </w:rPr>
+              <w:t>SL</w:t>
+            </w:r>
+          </w:p>
+        </w:tc>
+        <w:tc>
+          <w:tcPr>
+            <w:tcW w:w="745" w:type="dxa"/>
+            <w:tcBorders>
+              <w:bottom w:val="single" w:sz="12" w:space="0" w:color="auto"/>
+              <w:right w:val="single" w:sz="12" w:space="0" w:color="auto"/>
+            </w:tcBorders>
+          </w:tcPr>
+          <w:p>
+            <w:pPr>
+              <w:bidi/>
+              <w:jc w:val="center"/>
+              <w:rPr>
+                <w:rFonts w:cs="B Nazanin"/>
+              </w:rPr>
+            </w:pPr>
+            <w:r>
+              <w:rPr>
+                <w:rFonts w:cs="B Nazanin"/>
+              </w:rPr>
+              <w:t>Risk %</w:t>
+            </w:r>
+          </w:p>
+        </w:tc>
+        <w:tc>
+          <w:tcPr>
+            <w:tcW w:w="711" w:type="dxa"/>
+            <w:tcBorders>
+              <w:top w:val="single" w:sz="12" w:space="0" w:color="auto"/>
+              <w:left w:val="single" w:sz="12" w:space="0" w:color="auto"/>
+              <w:bottom w:val="single" w:sz="12" w:space="0" w:color="auto"/>
+            </w:tcBorders>
+          </w:tcPr>
+          <w:p>
+            <w:pPr>
+              <w:bidi/>
+              <w:jc w:val="center"/>
+              <w:rPr>
+                <w:rFonts w:cs="B Nazanin"/>
+              </w:rPr>
+            </w:pPr>
+            <w:r>
+              <w:rPr>
+                <w:rFonts w:cs="B Nazanin"/>
+              </w:rPr>
+              <w:t>TP1</w:t>
+            </w:r>
+          </w:p>
+        </w:tc>
+        <w:tc>
+          <w:tcPr>
+            <w:tcW w:w="827" w:type="dxa"/>
+            <w:tcBorders>
+              <w:top w:val="single" w:sz="12" w:space="0" w:color="auto"/>
+              <w:bottom w:val="single" w:sz="12" w:space="0" w:color="auto"/>
+            </w:tcBorders>
+          </w:tcPr>
+          <w:p>
+            <w:pPr>
+              <w:bidi/>
+              <w:jc w:val="center"/>
+              <w:rPr>
+                <w:rFonts w:cs="B Nazanin"/>
+                <w:rtl/>
+              </w:rPr>
+            </w:pPr>
+            <w:r>
+              <w:rPr>
+                <w:rFonts w:cs="B Nazanin"/>
+              </w:rPr>
+              <w:t>Rew.</w:t>
+            </w:r>
+            <w:r>
+              <w:rPr>
+                <w:rFonts w:cs="B Nazanin"/>
+              </w:rPr>
+              <w:t xml:space="preserve"> %</w:t>
+            </w:r>
+          </w:p>
+        </w:tc>
+        <w:tc>
+          <w:tcPr>
+            <w:tcW w:w="662" w:type="dxa"/>
+            <w:tcBorders>
+              <w:top w:val="single" w:sz="12" w:space="0" w:color="auto"/>
+              <w:bottom w:val="single" w:sz="12" w:space="0" w:color="auto"/>
+              <w:right w:val="single" w:sz="12" w:space="0" w:color="auto"/>
+            </w:tcBorders>
+          </w:tcPr>
+          <w:p>
+            <w:pPr>
+              <w:bidi/>
+              <w:jc w:val="center"/>
+              <w:rPr>
+                <w:rFonts w:cs="B Nazanin"/>
+              </w:rPr>
+            </w:pPr>
+            <w:r>
+              <w:rPr>
+                <w:rFonts w:cs="B Nazanin"/>
+              </w:rPr>
+              <w:t>r/R</w:t>
+            </w:r>
+          </w:p>
+        </w:tc>
+        <w:tc>
+          <w:tcPr>
+            <w:tcW w:w="746" w:type="dxa"/>
+            <w:tcBorders>
+              <w:top w:val="single" w:sz="12" w:space="0" w:color="auto"/>
+              <w:left w:val="single" w:sz="12" w:space="0" w:color="auto"/>
+              <w:bottom w:val="single" w:sz="12" w:space="0" w:color="auto"/>
+            </w:tcBorders>
+          </w:tcPr>
+          <w:p>
+            <w:pPr>
+              <w:bidi/>
+              <w:jc w:val="center"/>
+              <w:rPr>
+                <w:rFonts w:cs="B Nazanin"/>
+              </w:rPr>
+            </w:pPr>
+            <w:r>
+              <w:rPr>
+                <w:rFonts w:cs="B Nazanin"/>
+              </w:rPr>
+              <w:t>TP2</w:t>
+            </w:r>
+          </w:p>
+        </w:tc>
+        <w:tc>
+          <w:tcPr>
+            <w:tcW w:w="827" w:type="dxa"/>
+            <w:tcBorders>
+              <w:top w:val="single" w:sz="12" w:space="0" w:color="auto"/>
+              <w:bottom w:val="single" w:sz="12" w:space="0" w:color="auto"/>
+            </w:tcBorders>
+          </w:tcPr>
+          <w:p>
+            <w:pPr>
+              <w:bidi/>
+              <w:jc w:val="center"/>
+              <w:rPr>
+                <w:rFonts w:cs="B Nazanin"/>
+              </w:rPr>
+            </w:pPr>
+            <w:r>
+              <w:rPr>
+                <w:rFonts w:cs="B Nazanin"/>
+              </w:rPr>
+              <w:t>Rew.</w:t>
+            </w:r>
+            <w:r>
+              <w:rPr>
+                <w:rFonts w:cs="B Nazanin"/>
+              </w:rPr>
+              <w:t xml:space="preserve"> %</w:t>
+            </w:r>
+          </w:p>
+        </w:tc>
+        <w:tc>
+          <w:tcPr>
+            <w:tcW w:w="584" w:type="dxa"/>
+            <w:tcBorders>
+              <w:top w:val="single" w:sz="12" w:space="0" w:color="auto"/>
+              <w:bottom w:val="single" w:sz="12" w:space="0" w:color="auto"/>
+              <w:right w:val="single" w:sz="12" w:space="0" w:color="auto"/>
+            </w:tcBorders>
+          </w:tcPr>
+          <w:p>
+            <w:pPr>
+              <w:bidi/>
+              <w:jc w:val="center"/>
+              <w:rPr>
+                <w:rFonts w:cs="B Nazanin"/>
+              </w:rPr>
+            </w:pPr>
+            <w:r>
+              <w:rPr>
+                <w:rFonts w:cs="B Nazanin"/>
+              </w:rPr>
+              <w:t>r/R</w:t>
             </w:r>
           </w:p>
         </w:tc>
@@ -3667,246 +3342,631 @@
         </w:trPr>
         <w:tc>
           <w:tcPr>
-            <w:tcW w:w="931" w:type="dxa"/>
-            <w:tcBorders>
-              <w:top w:val="single" w:sz="12" w:space="0" w:color="auto"/>
-              <w:left w:val="single" w:sz="12" w:space="0" w:color="auto"/>
-              <w:bottom w:val="single" w:sz="12" w:space="0" w:color="auto"/>
-              <w:right w:val="single" w:sz="12" w:space="0" w:color="auto"/>
-            </w:tcBorders>
-          </w:tcPr>
-          <w:p>
-            <w:pPr>
-              <w:bidi/>
-              <w:jc w:val="center"/>
-              <w:rPr>
-                <w:rFonts w:cs="B Nazanin"/>
-                <w:rtl/>
-                <w:lang w:bidi="fa-IR"/>
-              </w:rPr>
-            </w:pPr>
-          </w:p>
-        </w:tc>
-        <w:tc>
-          <w:tcPr>
-            <w:tcW w:w="4878" w:type="dxa"/>
-            <w:tcBorders>
-              <w:top w:val="single" w:sz="12" w:space="0" w:color="auto"/>
-              <w:left w:val="single" w:sz="12" w:space="0" w:color="auto"/>
-              <w:bottom w:val="single" w:sz="12" w:space="0" w:color="auto"/>
-              <w:right w:val="single" w:sz="12" w:space="0" w:color="auto"/>
-            </w:tcBorders>
-          </w:tcPr>
-          <w:p>
-            <w:pPr>
-              <w:bidi/>
-              <w:rPr>
-                <w:rFonts w:cs="B Nazanin"/>
-                <w:rtl/>
-              </w:rPr>
-            </w:pPr>
-          </w:p>
-        </w:tc>
-        <w:tc>
-          <w:tcPr>
-            <w:tcW w:w="901" w:type="dxa"/>
-            <w:tcBorders>
-              <w:top w:val="single" w:sz="12" w:space="0" w:color="auto"/>
-              <w:left w:val="single" w:sz="12" w:space="0" w:color="auto"/>
-              <w:bottom w:val="single" w:sz="12" w:space="0" w:color="auto"/>
-            </w:tcBorders>
-          </w:tcPr>
-          <w:p>
-            <w:pPr>
-              <w:bidi/>
-              <w:jc w:val="center"/>
-              <w:rPr>
-                <w:rFonts w:cs="B Nazanin"/>
-                <w:rtl/>
-              </w:rPr>
-            </w:pPr>
-          </w:p>
-        </w:tc>
-        <w:tc>
-          <w:tcPr>
-            <w:tcW w:w="811" w:type="dxa"/>
-            <w:tcBorders>
-              <w:top w:val="single" w:sz="12" w:space="0" w:color="auto"/>
-              <w:bottom w:val="single" w:sz="12" w:space="0" w:color="auto"/>
-            </w:tcBorders>
-          </w:tcPr>
-          <w:p>
-            <w:pPr>
-              <w:bidi/>
-              <w:jc w:val="center"/>
-              <w:rPr>
-                <w:rFonts w:cs="B Nazanin"/>
-                <w:rtl/>
-              </w:rPr>
-            </w:pPr>
-          </w:p>
-        </w:tc>
-        <w:tc>
-          <w:tcPr>
-            <w:tcW w:w="1354" w:type="dxa"/>
-            <w:tcBorders>
-              <w:top w:val="single" w:sz="12" w:space="0" w:color="auto"/>
-              <w:bottom w:val="single" w:sz="12" w:space="0" w:color="auto"/>
-              <w:right w:val="single" w:sz="12" w:space="0" w:color="auto"/>
-            </w:tcBorders>
-          </w:tcPr>
-          <w:p>
-            <w:pPr>
-              <w:bidi/>
-              <w:jc w:val="center"/>
-              <w:rPr>
-                <w:rFonts w:cs="B Nazanin"/>
-                <w:rtl/>
-              </w:rPr>
-            </w:pPr>
-          </w:p>
-        </w:tc>
-        <w:tc>
-          <w:tcPr>
-            <w:tcW w:w="902" w:type="dxa"/>
-            <w:tcBorders>
-              <w:top w:val="single" w:sz="12" w:space="0" w:color="auto"/>
-              <w:left w:val="single" w:sz="12" w:space="0" w:color="auto"/>
-              <w:bottom w:val="single" w:sz="12" w:space="0" w:color="auto"/>
-            </w:tcBorders>
-          </w:tcPr>
-          <w:p>
-            <w:pPr>
-              <w:bidi/>
-              <w:jc w:val="center"/>
-              <w:rPr>
-                <w:rFonts w:cs="B Nazanin"/>
-                <w:rtl/>
-              </w:rPr>
-            </w:pPr>
-          </w:p>
-        </w:tc>
-        <w:tc>
-          <w:tcPr>
-            <w:tcW w:w="812" w:type="dxa"/>
-            <w:tcBorders>
-              <w:top w:val="single" w:sz="12" w:space="0" w:color="auto"/>
-              <w:bottom w:val="single" w:sz="12" w:space="0" w:color="auto"/>
-              <w:right w:val="single" w:sz="12" w:space="0" w:color="auto"/>
-            </w:tcBorders>
-          </w:tcPr>
-          <w:p>
-            <w:pPr>
-              <w:bidi/>
-              <w:jc w:val="center"/>
-              <w:rPr>
-                <w:rFonts w:cs="B Nazanin"/>
-                <w:rtl/>
-              </w:rPr>
-            </w:pPr>
-          </w:p>
-        </w:tc>
-        <w:tc>
-          <w:tcPr>
-            <w:tcW w:w="722" w:type="dxa"/>
-            <w:tcBorders>
-              <w:top w:val="single" w:sz="12" w:space="0" w:color="auto"/>
-              <w:left w:val="single" w:sz="12" w:space="0" w:color="auto"/>
-              <w:bottom w:val="single" w:sz="12" w:space="0" w:color="auto"/>
-            </w:tcBorders>
-          </w:tcPr>
-          <w:p>
-            <w:pPr>
-              <w:bidi/>
-              <w:jc w:val="center"/>
-              <w:rPr>
-                <w:rFonts w:cs="B Nazanin"/>
-                <w:rtl/>
-              </w:rPr>
-            </w:pPr>
-          </w:p>
-        </w:tc>
-        <w:tc>
-          <w:tcPr>
-            <w:tcW w:w="902" w:type="dxa"/>
-            <w:tcBorders>
-              <w:top w:val="single" w:sz="12" w:space="0" w:color="auto"/>
-              <w:bottom w:val="single" w:sz="12" w:space="0" w:color="auto"/>
-            </w:tcBorders>
-          </w:tcPr>
-          <w:p>
-            <w:pPr>
-              <w:bidi/>
-              <w:jc w:val="center"/>
-              <w:rPr>
-                <w:rFonts w:cs="B Nazanin"/>
-                <w:rtl/>
-              </w:rPr>
-            </w:pPr>
-          </w:p>
-        </w:tc>
-        <w:tc>
-          <w:tcPr>
-            <w:tcW w:w="722" w:type="dxa"/>
-            <w:tcBorders>
-              <w:top w:val="single" w:sz="12" w:space="0" w:color="auto"/>
-              <w:bottom w:val="single" w:sz="12" w:space="0" w:color="auto"/>
-              <w:right w:val="single" w:sz="12" w:space="0" w:color="auto"/>
-            </w:tcBorders>
-          </w:tcPr>
-          <w:p>
-            <w:pPr>
-              <w:bidi/>
-              <w:jc w:val="center"/>
-              <w:rPr>
-                <w:rFonts w:cs="B Nazanin"/>
-                <w:rtl/>
-              </w:rPr>
-            </w:pPr>
-          </w:p>
-        </w:tc>
-        <w:tc>
-          <w:tcPr>
-            <w:tcW w:w="812" w:type="dxa"/>
-            <w:tcBorders>
-              <w:top w:val="single" w:sz="12" w:space="0" w:color="auto"/>
-              <w:left w:val="single" w:sz="12" w:space="0" w:color="auto"/>
-              <w:bottom w:val="single" w:sz="12" w:space="0" w:color="auto"/>
-            </w:tcBorders>
-          </w:tcPr>
-          <w:p>
-            <w:pPr>
-              <w:bidi/>
-              <w:jc w:val="center"/>
-              <w:rPr>
-                <w:rFonts w:cs="B Nazanin"/>
-                <w:rtl/>
-              </w:rPr>
-            </w:pPr>
-          </w:p>
-        </w:tc>
-        <w:tc>
-          <w:tcPr>
-            <w:tcW w:w="902" w:type="dxa"/>
-            <w:tcBorders>
-              <w:top w:val="single" w:sz="12" w:space="0" w:color="auto"/>
-              <w:bottom w:val="single" w:sz="12" w:space="0" w:color="auto"/>
-            </w:tcBorders>
-          </w:tcPr>
-          <w:p>
-            <w:pPr>
-              <w:bidi/>
-              <w:jc w:val="center"/>
-              <w:rPr>
-                <w:rFonts w:cs="B Nazanin"/>
-                <w:rtl/>
-              </w:rPr>
-            </w:pPr>
-          </w:p>
-        </w:tc>
-        <w:tc>
-          <w:tcPr>
-            <w:tcW w:w="633" w:type="dxa"/>
+            <w:tcW w:w="855" w:type="dxa"/>
+            <w:tcBorders>
+              <w:top w:val="single" w:sz="12" w:space="0" w:color="auto"/>
+              <w:left w:val="single" w:sz="12" w:space="0" w:color="auto"/>
+              <w:bottom w:val="single" w:sz="12" w:space="0" w:color="auto"/>
+              <w:right w:val="single" w:sz="12" w:space="0" w:color="auto"/>
+            </w:tcBorders>
+          </w:tcPr>
+          <w:p>
+            <w:pPr>
+              <w:bidi/>
+              <w:jc w:val="center"/>
+              <w:rPr>
+                <w:rFonts w:cs="B Nazanin"/>
+                <w:rtl/>
+                <w:lang w:bidi="fa-IR"/>
+              </w:rPr>
+            </w:pPr>
+            <w:r>
+              <w:rPr>
+                <w:rFonts w:cs="B Nazanin" w:hint="cs"/>
+                <w:rtl/>
+                <w:lang w:bidi="fa-IR"/>
+              </w:rPr>
+              <w:t>06/01/99</w:t>
+            </w:r>
+          </w:p>
+        </w:tc>
+        <w:tc>
+          <w:tcPr>
+            <w:tcW w:w="4448" w:type="dxa"/>
+            <w:tcBorders>
+              <w:top w:val="single" w:sz="12" w:space="0" w:color="auto"/>
+              <w:left w:val="single" w:sz="12" w:space="0" w:color="auto"/>
+              <w:bottom w:val="single" w:sz="12" w:space="0" w:color="auto"/>
+              <w:right w:val="single" w:sz="12" w:space="0" w:color="auto"/>
+            </w:tcBorders>
+          </w:tcPr>
+          <w:p>
+            <w:pPr>
+              <w:bidi/>
+              <w:rPr>
+                <w:rFonts w:cs="B Nazanin"/>
+                <w:rtl/>
+              </w:rPr>
+            </w:pPr>
+            <w:r>
+              <w:rPr>
+                <w:rFonts w:cs="B Nazanin" w:hint="cs"/>
+                <w:rtl/>
+              </w:rPr>
+              <w:t>خرید قبلی</w:t>
+            </w:r>
+          </w:p>
+        </w:tc>
+        <w:tc>
+          <w:tcPr>
+            <w:tcW w:w="826" w:type="dxa"/>
+            <w:tcBorders>
+              <w:top w:val="single" w:sz="12" w:space="0" w:color="auto"/>
+              <w:left w:val="single" w:sz="12" w:space="0" w:color="auto"/>
+              <w:bottom w:val="single" w:sz="12" w:space="0" w:color="auto"/>
+            </w:tcBorders>
+          </w:tcPr>
+          <w:p>
+            <w:pPr>
+              <w:bidi/>
+              <w:jc w:val="center"/>
+              <w:rPr>
+                <w:rFonts w:cs="B Nazanin"/>
+              </w:rPr>
+            </w:pPr>
+            <w:r>
+              <w:rPr>
+                <w:rFonts w:cs="B Nazanin"/>
+              </w:rPr>
+              <w:t>3406</w:t>
+            </w:r>
+          </w:p>
+        </w:tc>
+        <w:tc>
+          <w:tcPr>
+            <w:tcW w:w="745" w:type="dxa"/>
+            <w:tcBorders>
+              <w:top w:val="single" w:sz="12" w:space="0" w:color="auto"/>
+              <w:bottom w:val="single" w:sz="12" w:space="0" w:color="auto"/>
+            </w:tcBorders>
+          </w:tcPr>
+          <w:p>
+            <w:pPr>
+              <w:bidi/>
+              <w:jc w:val="center"/>
+              <w:rPr>
+                <w:rFonts w:cs="B Nazanin"/>
+              </w:rPr>
+            </w:pPr>
+            <w:r>
+              <w:rPr>
+                <w:rFonts w:cs="B Nazanin"/>
+              </w:rPr>
+              <w:t>20418</w:t>
+            </w:r>
+          </w:p>
+        </w:tc>
+        <w:tc>
+          <w:tcPr>
+            <w:tcW w:w="1244" w:type="dxa"/>
+            <w:tcBorders>
+              <w:top w:val="single" w:sz="12" w:space="0" w:color="auto"/>
+              <w:bottom w:val="single" w:sz="12" w:space="0" w:color="auto"/>
+            </w:tcBorders>
+          </w:tcPr>
+          <w:p>
+            <w:pPr>
+              <w:bidi/>
+              <w:jc w:val="center"/>
+              <w:rPr>
+                <w:rFonts w:cs="B Nazanin"/>
+              </w:rPr>
+            </w:pPr>
+            <w:r>
+              <w:rPr>
+                <w:rFonts w:cs="B Nazanin"/>
+              </w:rPr>
+              <w:t>1.1%</w:t>
+            </w:r>
+          </w:p>
+        </w:tc>
+        <w:tc>
+          <w:tcPr>
+            <w:tcW w:w="1244" w:type="dxa"/>
+            <w:tcBorders>
+              <w:top w:val="single" w:sz="12" w:space="0" w:color="auto"/>
+              <w:bottom w:val="single" w:sz="12" w:space="0" w:color="auto"/>
+              <w:right w:val="single" w:sz="12" w:space="0" w:color="auto"/>
+            </w:tcBorders>
+          </w:tcPr>
+          <w:p>
+            <w:pPr>
+              <w:bidi/>
+              <w:jc w:val="center"/>
+              <w:rPr>
+                <w:rFonts w:cs="B Nazanin"/>
+                <w:rtl/>
+              </w:rPr>
+            </w:pPr>
+            <w:r>
+              <w:rPr>
+                <w:rFonts w:cs="B Nazanin"/>
+              </w:rPr>
+              <w:t>69,543,708</w:t>
+            </w:r>
+          </w:p>
+        </w:tc>
+        <w:tc>
+          <w:tcPr>
+            <w:tcW w:w="828" w:type="dxa"/>
+            <w:tcBorders>
+              <w:top w:val="single" w:sz="12" w:space="0" w:color="auto"/>
+              <w:left w:val="single" w:sz="12" w:space="0" w:color="auto"/>
+              <w:bottom w:val="single" w:sz="12" w:space="0" w:color="auto"/>
+            </w:tcBorders>
+          </w:tcPr>
+          <w:p>
+            <w:pPr>
+              <w:bidi/>
+              <w:jc w:val="center"/>
+              <w:rPr>
+                <w:rFonts w:cs="B Nazanin"/>
+                <w:rtl/>
+              </w:rPr>
+            </w:pPr>
+            <w:r>
+              <w:rPr>
+                <w:rFonts w:cs="B Nazanin"/>
+              </w:rPr>
+              <w:t>18361</w:t>
+            </w:r>
+          </w:p>
+        </w:tc>
+        <w:tc>
+          <w:tcPr>
+            <w:tcW w:w="745" w:type="dxa"/>
+            <w:tcBorders>
+              <w:top w:val="single" w:sz="12" w:space="0" w:color="auto"/>
+              <w:bottom w:val="single" w:sz="12" w:space="0" w:color="auto"/>
+              <w:right w:val="single" w:sz="12" w:space="0" w:color="auto"/>
+            </w:tcBorders>
+          </w:tcPr>
+          <w:p>
+            <w:pPr>
+              <w:bidi/>
+              <w:jc w:val="center"/>
+              <w:rPr>
+                <w:rFonts w:cs="B Nazanin"/>
+                <w:rtl/>
+              </w:rPr>
+            </w:pPr>
+            <w:r>
+              <w:rPr>
+                <w:rFonts w:cs="B Nazanin"/>
+              </w:rPr>
+              <w:t>10</w:t>
+            </w:r>
+          </w:p>
+        </w:tc>
+        <w:tc>
+          <w:tcPr>
+            <w:tcW w:w="711" w:type="dxa"/>
+            <w:tcBorders>
+              <w:top w:val="single" w:sz="12" w:space="0" w:color="auto"/>
+              <w:left w:val="single" w:sz="12" w:space="0" w:color="auto"/>
+              <w:bottom w:val="single" w:sz="12" w:space="0" w:color="auto"/>
+            </w:tcBorders>
+          </w:tcPr>
+          <w:p>
+            <w:pPr>
+              <w:bidi/>
+              <w:jc w:val="center"/>
+              <w:rPr>
+                <w:rFonts w:cs="B Nazanin"/>
+                <w:rtl/>
+              </w:rPr>
+            </w:pPr>
+            <w:r>
+              <w:rPr>
+                <w:rFonts w:cs="B Nazanin"/>
+              </w:rPr>
+              <w:t>26730</w:t>
+            </w:r>
+          </w:p>
+        </w:tc>
+        <w:tc>
+          <w:tcPr>
+            <w:tcW w:w="827" w:type="dxa"/>
+            <w:tcBorders>
+              <w:top w:val="single" w:sz="12" w:space="0" w:color="auto"/>
+              <w:bottom w:val="single" w:sz="12" w:space="0" w:color="auto"/>
+            </w:tcBorders>
+          </w:tcPr>
+          <w:p>
+            <w:pPr>
+              <w:bidi/>
+              <w:jc w:val="center"/>
+              <w:rPr>
+                <w:rFonts w:cs="B Nazanin"/>
+                <w:rtl/>
+              </w:rPr>
+            </w:pPr>
+            <w:r>
+              <w:rPr>
+                <w:rFonts w:cs="B Nazanin"/>
+              </w:rPr>
+              <w:t>30.9</w:t>
+            </w:r>
+          </w:p>
+        </w:tc>
+        <w:tc>
+          <w:tcPr>
+            <w:tcW w:w="662" w:type="dxa"/>
+            <w:tcBorders>
+              <w:top w:val="single" w:sz="12" w:space="0" w:color="auto"/>
+              <w:bottom w:val="single" w:sz="12" w:space="0" w:color="auto"/>
+              <w:right w:val="single" w:sz="12" w:space="0" w:color="auto"/>
+            </w:tcBorders>
+          </w:tcPr>
+          <w:p>
+            <w:pPr>
+              <w:bidi/>
+              <w:jc w:val="center"/>
+              <w:rPr>
+                <w:rFonts w:cs="B Nazanin"/>
+              </w:rPr>
+            </w:pPr>
+            <w:r>
+              <w:rPr>
+                <w:rFonts w:cs="B Nazanin"/>
+              </w:rPr>
+              <w:t>3.09</w:t>
+            </w:r>
+          </w:p>
+        </w:tc>
+        <w:tc>
+          <w:tcPr>
+            <w:tcW w:w="746" w:type="dxa"/>
+            <w:tcBorders>
+              <w:top w:val="single" w:sz="12" w:space="0" w:color="auto"/>
+              <w:left w:val="single" w:sz="12" w:space="0" w:color="auto"/>
+              <w:bottom w:val="single" w:sz="12" w:space="0" w:color="auto"/>
+            </w:tcBorders>
+          </w:tcPr>
+          <w:p>
+            <w:pPr>
+              <w:bidi/>
+              <w:jc w:val="center"/>
+              <w:rPr>
+                <w:rFonts w:cs="B Nazanin"/>
+                <w:rtl/>
+              </w:rPr>
+            </w:pPr>
+            <w:r>
+              <w:rPr>
+                <w:rFonts w:cs="B Nazanin"/>
+              </w:rPr>
+              <w:t>28903</w:t>
+            </w:r>
+          </w:p>
+        </w:tc>
+        <w:tc>
+          <w:tcPr>
+            <w:tcW w:w="827" w:type="dxa"/>
+            <w:tcBorders>
+              <w:top w:val="single" w:sz="12" w:space="0" w:color="auto"/>
+              <w:bottom w:val="single" w:sz="12" w:space="0" w:color="auto"/>
+            </w:tcBorders>
+          </w:tcPr>
+          <w:p>
+            <w:pPr>
+              <w:bidi/>
+              <w:jc w:val="center"/>
+              <w:rPr>
+                <w:rFonts w:cs="B Nazanin"/>
+                <w:rtl/>
+              </w:rPr>
+            </w:pPr>
+            <w:r>
+              <w:rPr>
+                <w:rFonts w:cs="B Nazanin"/>
+              </w:rPr>
+              <w:t>41.5</w:t>
+            </w:r>
+          </w:p>
+        </w:tc>
+        <w:tc>
+          <w:tcPr>
+            <w:tcW w:w="584" w:type="dxa"/>
+            <w:tcBorders>
+              <w:top w:val="single" w:sz="12" w:space="0" w:color="auto"/>
+              <w:bottom w:val="single" w:sz="12" w:space="0" w:color="auto"/>
+              <w:right w:val="single" w:sz="12" w:space="0" w:color="auto"/>
+            </w:tcBorders>
+          </w:tcPr>
+          <w:p>
+            <w:pPr>
+              <w:bidi/>
+              <w:jc w:val="center"/>
+              <w:rPr>
+                <w:rFonts w:cs="B Nazanin"/>
+                <w:rtl/>
+              </w:rPr>
+            </w:pPr>
+            <w:r>
+              <w:rPr>
+                <w:rFonts w:cs="B Nazanin"/>
+              </w:rPr>
+              <w:t>4.15</w:t>
+            </w:r>
+          </w:p>
+        </w:tc>
+      </w:tr>
+      <w:tr>
+        <w:trPr>
+          <w:trHeight w:val="334"/>
+        </w:trPr>
+        <w:tc>
+          <w:tcPr>
+            <w:tcW w:w="855" w:type="dxa"/>
+            <w:tcBorders>
+              <w:top w:val="single" w:sz="12" w:space="0" w:color="auto"/>
+              <w:left w:val="single" w:sz="12" w:space="0" w:color="auto"/>
+              <w:bottom w:val="single" w:sz="12" w:space="0" w:color="auto"/>
+              <w:right w:val="single" w:sz="12" w:space="0" w:color="auto"/>
+            </w:tcBorders>
+          </w:tcPr>
+          <w:p>
+            <w:pPr>
+              <w:bidi/>
+              <w:jc w:val="center"/>
+              <w:rPr>
+                <w:rFonts w:cs="B Nazanin"/>
+                <w:rtl/>
+                <w:lang w:bidi="fa-IR"/>
+              </w:rPr>
+            </w:pPr>
+          </w:p>
+        </w:tc>
+        <w:tc>
+          <w:tcPr>
+            <w:tcW w:w="4448" w:type="dxa"/>
+            <w:tcBorders>
+              <w:top w:val="single" w:sz="12" w:space="0" w:color="auto"/>
+              <w:left w:val="single" w:sz="12" w:space="0" w:color="auto"/>
+              <w:bottom w:val="single" w:sz="12" w:space="0" w:color="auto"/>
+              <w:right w:val="single" w:sz="12" w:space="0" w:color="auto"/>
+            </w:tcBorders>
+          </w:tcPr>
+          <w:p>
+            <w:pPr>
+              <w:bidi/>
+              <w:rPr>
+                <w:rFonts w:cs="B Nazanin"/>
+                <w:rtl/>
+              </w:rPr>
+            </w:pPr>
+          </w:p>
+        </w:tc>
+        <w:tc>
+          <w:tcPr>
+            <w:tcW w:w="826" w:type="dxa"/>
+            <w:tcBorders>
+              <w:top w:val="single" w:sz="12" w:space="0" w:color="auto"/>
+              <w:left w:val="single" w:sz="12" w:space="0" w:color="auto"/>
+              <w:bottom w:val="single" w:sz="12" w:space="0" w:color="auto"/>
+            </w:tcBorders>
+          </w:tcPr>
+          <w:p>
+            <w:pPr>
+              <w:bidi/>
+              <w:jc w:val="center"/>
+              <w:rPr>
+                <w:rFonts w:cs="B Nazanin"/>
+                <w:rtl/>
+              </w:rPr>
+            </w:pPr>
+          </w:p>
+        </w:tc>
+        <w:tc>
+          <w:tcPr>
+            <w:tcW w:w="745" w:type="dxa"/>
+            <w:tcBorders>
+              <w:top w:val="single" w:sz="12" w:space="0" w:color="auto"/>
+              <w:bottom w:val="single" w:sz="12" w:space="0" w:color="auto"/>
+            </w:tcBorders>
+          </w:tcPr>
+          <w:p>
+            <w:pPr>
+              <w:bidi/>
+              <w:jc w:val="center"/>
+              <w:rPr>
+                <w:rFonts w:cs="B Nazanin"/>
+                <w:rtl/>
+              </w:rPr>
+            </w:pPr>
+          </w:p>
+        </w:tc>
+        <w:tc>
+          <w:tcPr>
+            <w:tcW w:w="1244" w:type="dxa"/>
+            <w:tcBorders>
+              <w:top w:val="single" w:sz="12" w:space="0" w:color="auto"/>
+              <w:bottom w:val="single" w:sz="12" w:space="0" w:color="auto"/>
+            </w:tcBorders>
+          </w:tcPr>
+          <w:p>
+            <w:pPr>
+              <w:bidi/>
+              <w:jc w:val="center"/>
+              <w:rPr>
+                <w:rFonts w:cs="B Nazanin"/>
+                <w:rtl/>
+              </w:rPr>
+            </w:pPr>
+          </w:p>
+        </w:tc>
+        <w:tc>
+          <w:tcPr>
+            <w:tcW w:w="1244" w:type="dxa"/>
+            <w:tcBorders>
+              <w:top w:val="single" w:sz="12" w:space="0" w:color="auto"/>
+              <w:bottom w:val="single" w:sz="12" w:space="0" w:color="auto"/>
+              <w:right w:val="single" w:sz="12" w:space="0" w:color="auto"/>
+            </w:tcBorders>
+          </w:tcPr>
+          <w:p>
+            <w:pPr>
+              <w:bidi/>
+              <w:jc w:val="center"/>
+              <w:rPr>
+                <w:rFonts w:cs="B Nazanin"/>
+                <w:rtl/>
+              </w:rPr>
+            </w:pPr>
+          </w:p>
+        </w:tc>
+        <w:tc>
+          <w:tcPr>
+            <w:tcW w:w="828" w:type="dxa"/>
+            <w:tcBorders>
+              <w:top w:val="single" w:sz="12" w:space="0" w:color="auto"/>
+              <w:left w:val="single" w:sz="12" w:space="0" w:color="auto"/>
+              <w:bottom w:val="single" w:sz="12" w:space="0" w:color="auto"/>
+            </w:tcBorders>
+          </w:tcPr>
+          <w:p>
+            <w:pPr>
+              <w:bidi/>
+              <w:jc w:val="center"/>
+              <w:rPr>
+                <w:rFonts w:cs="B Nazanin"/>
+                <w:rtl/>
+              </w:rPr>
+            </w:pPr>
+          </w:p>
+        </w:tc>
+        <w:tc>
+          <w:tcPr>
+            <w:tcW w:w="745" w:type="dxa"/>
+            <w:tcBorders>
+              <w:top w:val="single" w:sz="12" w:space="0" w:color="auto"/>
+              <w:bottom w:val="single" w:sz="12" w:space="0" w:color="auto"/>
+              <w:right w:val="single" w:sz="12" w:space="0" w:color="auto"/>
+            </w:tcBorders>
+          </w:tcPr>
+          <w:p>
+            <w:pPr>
+              <w:bidi/>
+              <w:jc w:val="center"/>
+              <w:rPr>
+                <w:rFonts w:cs="B Nazanin"/>
+                <w:rtl/>
+              </w:rPr>
+            </w:pPr>
+          </w:p>
+        </w:tc>
+        <w:tc>
+          <w:tcPr>
+            <w:tcW w:w="711" w:type="dxa"/>
+            <w:tcBorders>
+              <w:top w:val="single" w:sz="12" w:space="0" w:color="auto"/>
+              <w:left w:val="single" w:sz="12" w:space="0" w:color="auto"/>
+              <w:bottom w:val="single" w:sz="12" w:space="0" w:color="auto"/>
+            </w:tcBorders>
+          </w:tcPr>
+          <w:p>
+            <w:pPr>
+              <w:bidi/>
+              <w:jc w:val="center"/>
+              <w:rPr>
+                <w:rFonts w:cs="B Nazanin"/>
+                <w:rtl/>
+              </w:rPr>
+            </w:pPr>
+          </w:p>
+        </w:tc>
+        <w:tc>
+          <w:tcPr>
+            <w:tcW w:w="827" w:type="dxa"/>
+            <w:tcBorders>
+              <w:top w:val="single" w:sz="12" w:space="0" w:color="auto"/>
+              <w:bottom w:val="single" w:sz="12" w:space="0" w:color="auto"/>
+            </w:tcBorders>
+          </w:tcPr>
+          <w:p>
+            <w:pPr>
+              <w:bidi/>
+              <w:jc w:val="center"/>
+              <w:rPr>
+                <w:rFonts w:cs="B Nazanin"/>
+                <w:rtl/>
+              </w:rPr>
+            </w:pPr>
+          </w:p>
+        </w:tc>
+        <w:tc>
+          <w:tcPr>
+            <w:tcW w:w="662" w:type="dxa"/>
+            <w:tcBorders>
+              <w:top w:val="single" w:sz="12" w:space="0" w:color="auto"/>
+              <w:bottom w:val="single" w:sz="12" w:space="0" w:color="auto"/>
+              <w:right w:val="single" w:sz="12" w:space="0" w:color="auto"/>
+            </w:tcBorders>
+          </w:tcPr>
+          <w:p>
+            <w:pPr>
+              <w:bidi/>
+              <w:jc w:val="center"/>
+              <w:rPr>
+                <w:rFonts w:cs="B Nazanin"/>
+                <w:rtl/>
+              </w:rPr>
+            </w:pPr>
+          </w:p>
+        </w:tc>
+        <w:tc>
+          <w:tcPr>
+            <w:tcW w:w="746" w:type="dxa"/>
+            <w:tcBorders>
+              <w:top w:val="single" w:sz="12" w:space="0" w:color="auto"/>
+              <w:left w:val="single" w:sz="12" w:space="0" w:color="auto"/>
+              <w:bottom w:val="single" w:sz="12" w:space="0" w:color="auto"/>
+            </w:tcBorders>
+          </w:tcPr>
+          <w:p>
+            <w:pPr>
+              <w:bidi/>
+              <w:jc w:val="center"/>
+              <w:rPr>
+                <w:rFonts w:cs="B Nazanin"/>
+                <w:rtl/>
+              </w:rPr>
+            </w:pPr>
+          </w:p>
+        </w:tc>
+        <w:tc>
+          <w:tcPr>
+            <w:tcW w:w="827" w:type="dxa"/>
+            <w:tcBorders>
+              <w:top w:val="single" w:sz="12" w:space="0" w:color="auto"/>
+              <w:bottom w:val="single" w:sz="12" w:space="0" w:color="auto"/>
+            </w:tcBorders>
+          </w:tcPr>
+          <w:p>
+            <w:pPr>
+              <w:bidi/>
+              <w:jc w:val="center"/>
+              <w:rPr>
+                <w:rFonts w:cs="B Nazanin"/>
+                <w:rtl/>
+              </w:rPr>
+            </w:pPr>
+          </w:p>
+        </w:tc>
+        <w:tc>
+          <w:tcPr>
+            <w:tcW w:w="584" w:type="dxa"/>
             <w:tcBorders>
               <w:top w:val="single" w:sz="12" w:space="0" w:color="auto"/>
               <w:bottom w:val="single" w:sz="12" w:space="0" w:color="auto"/>
@@ -4448,8 +4508,6 @@
           <w:rFonts w:cs="B Nazanin"/>
         </w:rPr>
       </w:pPr>
-      <w:bookmarkStart w:id="0" w:name="_GoBack"/>
-      <w:bookmarkEnd w:id="0"/>
     </w:p>
     <w:p>
       <w:pPr>

</xml_diff>